<commit_message>
Update do Manual do usuário
</commit_message>
<xml_diff>
--- a/documentos/MANUAL DE UTILIZADOR.docx
+++ b/documentos/MANUAL DE UTILIZADOR.docx
@@ -22,7 +22,7 @@
               <w:noProof/>
             </w:rPr>
             <w:pict w14:anchorId="72D57697">
-              <v:group id="Grupo 149" o:spid="_x0000_s2068" style="position:absolute;margin-left:0;margin-top:0;width:8in;height:95.7pt;z-index:251666451;mso-width-percent:941;mso-height-percent:121;mso-top-percent:23;mso-position-horizontal:center;mso-position-horizontal-relative:page;mso-position-vertical-relative:page;mso-width-percent:941;mso-height-percent:121;mso-top-percent:23" coordorigin="" coordsize="73152,12161" o:gfxdata="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">
+              <v:group id="Grupo 149" o:spid="_x0000_s2068" style="position:absolute;margin-left:0;margin-top:0;width:8in;height:95.7pt;z-index:251666451;mso-width-percent:941;mso-height-percent:121;mso-top-percent:23;mso-position-horizontal:center;mso-position-horizontal-relative:page;mso-position-vertical-relative:page;mso-width-percent:941;mso-height-percent:121;mso-top-percent:23" coordsize="73152,12161" o:gfxdata="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">
                 <v:shape id="Retângulo 51" o:spid="_x0000_s2069" style="position:absolute;width:73152;height:11303;visibility:visible;mso-wrap-style:square;v-text-anchor:middle" coordsize="7312660,1129665" o:gfxdata="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" path="m,l7312660,r,1129665l3619500,733425,,1091565,,xe" fillcolor="#4472c4 [3204]" stroked="f" strokeweight="1pt">
                   <v:stroke joinstyle="miter"/>
                   <v:path arrowok="t" o:connecttype="custom" o:connectlocs="0,0;7315200,0;7315200,1130373;3620757,733885;0,1092249;0,0" o:connectangles="0,0,0,0,0,0"/>
@@ -100,6 +100,7 @@
                         <w:dataBinding w:prefixMappings="xmlns:ns0='http://purl.org/dc/elements/1.1/' xmlns:ns1='http://schemas.openxmlformats.org/package/2006/metadata/core-properties' " w:xpath="/ns1:coreProperties[1]/ns0:subject[1]" w:storeItemID="{6C3C8BC8-F283-45AE-878A-BAB7291924A1}"/>
                         <w:text/>
                       </w:sdtPr>
+                      <w:sdtEndPr/>
                       <w:sdtContent>
                         <w:p>
                           <w:pPr>
@@ -223,20 +224,19 @@
     </w:sdt>
     <w:sdt>
       <w:sdtPr>
+        <w:rPr>
+          <w:rFonts w:asciiTheme="minorHAnsi" w:eastAsiaTheme="minorEastAsia" w:hAnsiTheme="minorHAnsi" w:cs="Times New Roman"/>
+          <w:color w:val="auto"/>
+          <w:sz w:val="22"/>
+          <w:szCs w:val="22"/>
+        </w:rPr>
         <w:id w:val="1326860806"/>
         <w:docPartObj>
           <w:docPartGallery w:val="Table of Contents"/>
           <w:docPartUnique/>
         </w:docPartObj>
       </w:sdtPr>
-      <w:sdtEndPr>
-        <w:rPr>
-          <w:rFonts w:asciiTheme="minorHAnsi" w:eastAsiaTheme="minorEastAsia" w:hAnsiTheme="minorHAnsi" w:cs="Times New Roman"/>
-          <w:color w:val="auto"/>
-          <w:sz w:val="22"/>
-          <w:szCs w:val="22"/>
-        </w:rPr>
-      </w:sdtEndPr>
+      <w:sdtEndPr/>
       <w:sdtContent>
         <w:p>
           <w:pPr>
@@ -329,13 +329,7 @@
             </w:numPr>
           </w:pPr>
           <w:r>
-            <w:t>Login</w:t>
-          </w:r>
-          <w:r>
-            <w:t xml:space="preserve"> Recrutadora</w:t>
-          </w:r>
-          <w:r>
-            <w:t xml:space="preserve"> </w:t>
+            <w:t xml:space="preserve">Login Recrutadora </w:t>
           </w:r>
           <w:r>
             <w:ptab w:relativeTo="margin" w:alignment="right" w:leader="dot"/>
@@ -383,16 +377,7 @@
             <w:ind w:left="720"/>
           </w:pPr>
           <w:r>
-            <w:t>3</w:t>
-          </w:r>
-          <w:r>
-            <w:t xml:space="preserve">.1 </w:t>
-          </w:r>
-          <w:r>
-            <w:t>Usuária</w:t>
-          </w:r>
-          <w:r>
-            <w:t xml:space="preserve"> </w:t>
+            <w:t xml:space="preserve">3.1 Usuária </w:t>
           </w:r>
           <w:r>
             <w:ptab w:relativeTo="margin" w:alignment="right" w:leader="dot"/>
@@ -411,13 +396,7 @@
           </w:r>
           <w:proofErr w:type="gramStart"/>
           <w:r>
-            <w:t>3.1</w:t>
-          </w:r>
-          <w:r>
-            <w:t xml:space="preserve">.1 </w:t>
-          </w:r>
-          <w:r>
-            <w:t xml:space="preserve"> </w:t>
+            <w:t xml:space="preserve">3.1.1  </w:t>
           </w:r>
           <w:r>
             <w:t>Dashboard</w:t>
@@ -440,8 +419,6 @@
           </w:pPr>
           <w:r>
             <w:tab/>
-          </w:r>
-          <w:r>
             <w:t>3.1</w:t>
           </w:r>
           <w:r>
@@ -470,8 +447,6 @@
           </w:pPr>
           <w:r>
             <w:tab/>
-          </w:r>
-          <w:r>
             <w:t>3.1</w:t>
           </w:r>
           <w:r>
@@ -499,19 +474,7 @@
             <w:ind w:left="720"/>
           </w:pPr>
           <w:r>
-            <w:t>3.</w:t>
-          </w:r>
-          <w:r>
-            <w:t>2</w:t>
-          </w:r>
-          <w:r>
-            <w:t xml:space="preserve"> </w:t>
-          </w:r>
-          <w:r>
-            <w:t>Recrutadora</w:t>
-          </w:r>
-          <w:r>
-            <w:t xml:space="preserve"> </w:t>
+            <w:t xml:space="preserve">3.2 Recrutadora </w:t>
           </w:r>
           <w:r>
             <w:ptab w:relativeTo="margin" w:alignment="right" w:leader="dot"/>
@@ -530,13 +493,7 @@
           </w:r>
           <w:proofErr w:type="gramStart"/>
           <w:r>
-            <w:t>3.</w:t>
-          </w:r>
-          <w:r>
-            <w:t>2</w:t>
-          </w:r>
-          <w:r>
-            <w:t>.1  Dashboard</w:t>
+            <w:t>3.2.1  Dashboard</w:t>
           </w:r>
           <w:proofErr w:type="gramEnd"/>
           <w:r>
@@ -556,8 +513,6 @@
           </w:pPr>
           <w:r>
             <w:tab/>
-          </w:r>
-          <w:r>
             <w:t>3.</w:t>
           </w:r>
           <w:r>
@@ -586,8 +541,6 @@
           </w:pPr>
           <w:r>
             <w:tab/>
-          </w:r>
-          <w:r>
             <w:t>3.</w:t>
           </w:r>
           <w:r>
@@ -898,27 +851,14 @@
                   <w:r>
                     <w:t xml:space="preserve">Figura </w:t>
                   </w:r>
-                  <w:r>
-                    <w:fldChar w:fldCharType="begin"/>
-                  </w:r>
-                  <w:r>
-                    <w:instrText xml:space="preserve"> SEQ Figura \* ARABIC </w:instrText>
-                  </w:r>
-                  <w:r>
-                    <w:fldChar w:fldCharType="separate"/>
-                  </w:r>
-                  <w:r>
-                    <w:rPr>
-                      <w:noProof/>
-                    </w:rPr>
-                    <w:t>1</w:t>
-                  </w:r>
-                  <w:r>
-                    <w:rPr>
-                      <w:noProof/>
-                    </w:rPr>
-                    <w:fldChar w:fldCharType="end"/>
-                  </w:r>
+                  <w:fldSimple w:instr=" SEQ Figura \* ARABIC ">
+                    <w:r>
+                      <w:rPr>
+                        <w:noProof/>
+                      </w:rPr>
+                      <w:t>1</w:t>
+                    </w:r>
+                  </w:fldSimple>
                   <w:r>
                     <w:t xml:space="preserve"> Página de login</w:t>
                   </w:r>
@@ -1317,27 +1257,14 @@
                   <w:r>
                     <w:t xml:space="preserve">Figura </w:t>
                   </w:r>
-                  <w:r>
-                    <w:fldChar w:fldCharType="begin"/>
-                  </w:r>
-                  <w:r>
-                    <w:instrText xml:space="preserve"> SEQ Figura \* ARABIC </w:instrText>
-                  </w:r>
-                  <w:r>
-                    <w:fldChar w:fldCharType="separate"/>
-                  </w:r>
-                  <w:r>
-                    <w:rPr>
-                      <w:noProof/>
-                    </w:rPr>
-                    <w:t>2</w:t>
-                  </w:r>
-                  <w:r>
-                    <w:rPr>
-                      <w:noProof/>
-                    </w:rPr>
-                    <w:fldChar w:fldCharType="end"/>
-                  </w:r>
+                  <w:fldSimple w:instr=" SEQ Figura \* ARABIC ">
+                    <w:r>
+                      <w:rPr>
+                        <w:noProof/>
+                      </w:rPr>
+                      <w:t>2</w:t>
+                    </w:r>
+                  </w:fldSimple>
                   <w:r>
                     <w:t xml:space="preserve"> Seleção de perfil</w:t>
                   </w:r>
@@ -1635,27 +1562,14 @@
                   <w:r>
                     <w:t xml:space="preserve">Figura </w:t>
                   </w:r>
-                  <w:r>
-                    <w:fldChar w:fldCharType="begin"/>
-                  </w:r>
-                  <w:r>
-                    <w:instrText xml:space="preserve"> SEQ Figura \* ARABIC </w:instrText>
-                  </w:r>
-                  <w:r>
-                    <w:fldChar w:fldCharType="separate"/>
-                  </w:r>
-                  <w:r>
-                    <w:rPr>
-                      <w:noProof/>
-                    </w:rPr>
-                    <w:t>3</w:t>
-                  </w:r>
-                  <w:r>
-                    <w:rPr>
-                      <w:noProof/>
-                    </w:rPr>
-                    <w:fldChar w:fldCharType="end"/>
-                  </w:r>
+                  <w:fldSimple w:instr=" SEQ Figura \* ARABIC ">
+                    <w:r>
+                      <w:rPr>
+                        <w:noProof/>
+                      </w:rPr>
+                      <w:t>3</w:t>
+                    </w:r>
+                  </w:fldSimple>
                   <w:r>
                     <w:t xml:space="preserve"> Página para cadastro </w:t>
                   </w:r>
@@ -1823,7 +1737,7 @@
         <w:t>a</w:t>
       </w:r>
       <w:r>
-        <w:t xml:space="preserve"> tem um conjunto de campos obrigatórios para que o registo seja efetuado no sistema. Esses campos este são: </w:t>
+        <w:t xml:space="preserve"> tem um conjunto de campos obrigatórios para que o registo seja efetuado no sistema. Esses campos são: </w:t>
       </w:r>
     </w:p>
     <w:p>
@@ -2121,27 +2035,14 @@
                   <w:r>
                     <w:t xml:space="preserve">Figura </w:t>
                   </w:r>
-                  <w:r>
-                    <w:fldChar w:fldCharType="begin"/>
-                  </w:r>
-                  <w:r>
-                    <w:instrText xml:space="preserve"> SEQ Figura \* ARABIC </w:instrText>
-                  </w:r>
-                  <w:r>
-                    <w:fldChar w:fldCharType="separate"/>
-                  </w:r>
-                  <w:r>
-                    <w:rPr>
-                      <w:noProof/>
-                    </w:rPr>
-                    <w:t>4</w:t>
-                  </w:r>
-                  <w:r>
-                    <w:rPr>
-                      <w:noProof/>
-                    </w:rPr>
-                    <w:fldChar w:fldCharType="end"/>
-                  </w:r>
+                  <w:fldSimple w:instr=" SEQ Figura \* ARABIC ">
+                    <w:r>
+                      <w:rPr>
+                        <w:noProof/>
+                      </w:rPr>
+                      <w:t>4</w:t>
+                    </w:r>
+                  </w:fldSimple>
                   <w:r>
                     <w:t xml:space="preserve"> </w:t>
                   </w:r>
@@ -2498,27 +2399,14 @@
                   <w:r>
                     <w:t xml:space="preserve">Figura </w:t>
                   </w:r>
-                  <w:r>
-                    <w:fldChar w:fldCharType="begin"/>
-                  </w:r>
-                  <w:r>
-                    <w:instrText xml:space="preserve"> SEQ Figura \* ARABIC </w:instrText>
-                  </w:r>
-                  <w:r>
-                    <w:fldChar w:fldCharType="separate"/>
-                  </w:r>
-                  <w:r>
-                    <w:rPr>
-                      <w:noProof/>
-                    </w:rPr>
-                    <w:t>5</w:t>
-                  </w:r>
-                  <w:r>
-                    <w:rPr>
-                      <w:noProof/>
-                    </w:rPr>
-                    <w:fldChar w:fldCharType="end"/>
-                  </w:r>
+                  <w:fldSimple w:instr=" SEQ Figura \* ARABIC ">
+                    <w:r>
+                      <w:rPr>
+                        <w:noProof/>
+                      </w:rPr>
+                      <w:t>5</w:t>
+                    </w:r>
+                  </w:fldSimple>
                   <w:r>
                     <w:t xml:space="preserve"> Campos de preenchimento da empresa</w:t>
                   </w:r>
@@ -2681,9 +2569,6 @@
         <w:ind w:right="283"/>
       </w:pPr>
       <w:r>
-        <w:t xml:space="preserve"> </w:t>
-      </w:r>
-      <w:r>
         <w:t>▪ Telefone</w:t>
       </w:r>
     </w:p>
@@ -2716,7 +2601,13 @@
         <w:ind w:right="283"/>
       </w:pPr>
       <w:r>
-        <w:t>Sempre que um campo obrigatório não é preenchido, uma nota informativa é mostrada ao utilizador.</w:t>
+        <w:t>Sempre que um campo obrigatório não é preenchido, uma nota informativa é mostrada a utilizador</w:t>
+      </w:r>
+      <w:r>
+        <w:t>a</w:t>
+      </w:r>
+      <w:r>
+        <w:t>.</w:t>
       </w:r>
     </w:p>
     <w:p>
@@ -2918,27 +2809,14 @@
                   <w:r>
                     <w:t xml:space="preserve">Figura </w:t>
                   </w:r>
-                  <w:r>
-                    <w:fldChar w:fldCharType="begin"/>
-                  </w:r>
-                  <w:r>
-                    <w:instrText xml:space="preserve"> SEQ Figura \* ARABIC </w:instrText>
-                  </w:r>
-                  <w:r>
-                    <w:fldChar w:fldCharType="separate"/>
-                  </w:r>
-                  <w:r>
-                    <w:rPr>
-                      <w:noProof/>
-                    </w:rPr>
-                    <w:t>6</w:t>
-                  </w:r>
-                  <w:r>
-                    <w:rPr>
-                      <w:noProof/>
-                    </w:rPr>
-                    <w:fldChar w:fldCharType="end"/>
-                  </w:r>
+                  <w:fldSimple w:instr=" SEQ Figura \* ARABIC ">
+                    <w:r>
+                      <w:rPr>
+                        <w:noProof/>
+                      </w:rPr>
+                      <w:t>6</w:t>
+                    </w:r>
+                  </w:fldSimple>
                   <w:r>
                     <w:t xml:space="preserve"> Página de preenchimento dos dados de cadastro</w:t>
                   </w:r>
@@ -3000,7 +2878,19 @@
     </w:p>
     <w:p>
       <w:r>
-        <w:t xml:space="preserve">Estruturalmente a aplicação está organizada por forma a simplificar a visualização da informação e facilitar a execução das tarefas ao utilizador. </w:t>
+        <w:t xml:space="preserve">Estruturalmente a aplicação está organizada por forma a simplificar a visualização da informação e facilitar a execução das tarefas </w:t>
+      </w:r>
+      <w:r>
+        <w:t>para a</w:t>
+      </w:r>
+      <w:r>
+        <w:t xml:space="preserve"> utilizador</w:t>
+      </w:r>
+      <w:r>
+        <w:t>a</w:t>
+      </w:r>
+      <w:r>
+        <w:t xml:space="preserve">. </w:t>
       </w:r>
     </w:p>
     <w:p>
@@ -3022,7 +2912,19 @@
         <w:t>Perfil</w:t>
       </w:r>
       <w:r>
-        <w:t>: Acesso a informações relacionadas com utilizador. Este menu encontra</w:t>
+        <w:t>: Acesso a informações relacionadas com</w:t>
+      </w:r>
+      <w:r>
+        <w:t xml:space="preserve"> a</w:t>
+      </w:r>
+      <w:r>
+        <w:t xml:space="preserve"> utilizador</w:t>
+      </w:r>
+      <w:r>
+        <w:t>a</w:t>
+      </w:r>
+      <w:r>
+        <w:t>. Este menu encontra</w:t>
       </w:r>
       <w:r>
         <w:t>-</w:t>
@@ -3037,7 +2939,7 @@
         <w:t>, no canto superior direito,</w:t>
       </w:r>
       <w:r>
-        <w:t xml:space="preserve"> e está sempre visível ao utilizador. </w:t>
+        <w:t xml:space="preserve"> e está sempre visível. </w:t>
       </w:r>
     </w:p>
     <w:p>
@@ -3054,10 +2956,27 @@
         <w:t>: Local onde todas as</w:t>
       </w:r>
       <w:r>
-        <w:t xml:space="preserve"> vagas compatíveis com o perfil do utilizador</w:t>
-      </w:r>
-      <w:r>
-        <w:t xml:space="preserve">. Sendo possível que o utilizador clique para </w:t>
+        <w:t xml:space="preserve"> vagas compatíveis com o perfil d</w:t>
+      </w:r>
+      <w:r>
+        <w:t>a</w:t>
+      </w:r>
+      <w:r>
+        <w:t xml:space="preserve"> utilizador</w:t>
+      </w:r>
+      <w:r>
+        <w:t>a</w:t>
+      </w:r>
+      <w:r>
+        <w:t xml:space="preserve">. Sendo possível que </w:t>
+      </w:r>
+      <w:proofErr w:type="gramStart"/>
+      <w:r>
+        <w:t>a mesma</w:t>
+      </w:r>
+      <w:proofErr w:type="gramEnd"/>
+      <w:r>
+        <w:t xml:space="preserve"> clique para </w:t>
       </w:r>
       <w:r>
         <w:t>visualizar informações mais específicas</w:t>
@@ -3166,27 +3085,14 @@
                   <w:r>
                     <w:t xml:space="preserve">Figura </w:t>
                   </w:r>
-                  <w:r>
-                    <w:fldChar w:fldCharType="begin"/>
-                  </w:r>
-                  <w:r>
-                    <w:instrText xml:space="preserve"> SEQ Figura \* ARABIC </w:instrText>
-                  </w:r>
-                  <w:r>
-                    <w:fldChar w:fldCharType="separate"/>
-                  </w:r>
-                  <w:r>
-                    <w:rPr>
-                      <w:noProof/>
-                    </w:rPr>
-                    <w:t>7</w:t>
-                  </w:r>
-                  <w:r>
-                    <w:rPr>
-                      <w:noProof/>
-                    </w:rPr>
-                    <w:fldChar w:fldCharType="end"/>
-                  </w:r>
+                  <w:fldSimple w:instr=" SEQ Figura \* ARABIC ">
+                    <w:r>
+                      <w:rPr>
+                        <w:noProof/>
+                      </w:rPr>
+                      <w:t>7</w:t>
+                    </w:r>
+                  </w:fldSimple>
                   <w:r>
                     <w:t xml:space="preserve"> </w:t>
                   </w:r>
@@ -3226,11 +3132,9 @@
       <w:r>
         <w:t xml:space="preserve">a utilizadora consegue visualizar as informações que </w:t>
       </w:r>
-      <w:proofErr w:type="gramStart"/>
-      <w:r>
-        <w:t>a mesma</w:t>
-      </w:r>
-      <w:proofErr w:type="gramEnd"/>
+      <w:r>
+        <w:t>ela</w:t>
+      </w:r>
       <w:r>
         <w:t xml:space="preserve"> preencheu na fase de cadastro</w:t>
       </w:r>
@@ -3312,27 +3216,14 @@
       <w:r>
         <w:t xml:space="preserve">Figura </w:t>
       </w:r>
-      <w:r>
-        <w:fldChar w:fldCharType="begin"/>
-      </w:r>
-      <w:r>
-        <w:instrText xml:space="preserve"> SEQ Figura \* ARABIC </w:instrText>
-      </w:r>
-      <w:r>
-        <w:fldChar w:fldCharType="separate"/>
-      </w:r>
-      <w:r>
-        <w:rPr>
-          <w:noProof/>
-        </w:rPr>
-        <w:t>8</w:t>
-      </w:r>
-      <w:r>
-        <w:rPr>
-          <w:noProof/>
-        </w:rPr>
-        <w:fldChar w:fldCharType="end"/>
-      </w:r>
+      <w:fldSimple w:instr=" SEQ Figura \* ARABIC ">
+        <w:r>
+          <w:rPr>
+            <w:noProof/>
+          </w:rPr>
+          <w:t>8</w:t>
+        </w:r>
+      </w:fldSimple>
       <w:r>
         <w:t xml:space="preserve"> Tela de perfil da candidata</w:t>
       </w:r>
@@ -3398,27 +3289,14 @@
                   <w:r>
                     <w:t xml:space="preserve">Figura </w:t>
                   </w:r>
-                  <w:r>
-                    <w:fldChar w:fldCharType="begin"/>
-                  </w:r>
-                  <w:r>
-                    <w:instrText xml:space="preserve"> SEQ Figura \* ARABIC </w:instrText>
-                  </w:r>
-                  <w:r>
-                    <w:fldChar w:fldCharType="separate"/>
-                  </w:r>
-                  <w:r>
-                    <w:rPr>
-                      <w:noProof/>
-                    </w:rPr>
-                    <w:t>9</w:t>
-                  </w:r>
-                  <w:r>
-                    <w:rPr>
-                      <w:noProof/>
-                    </w:rPr>
-                    <w:fldChar w:fldCharType="end"/>
-                  </w:r>
+                  <w:fldSimple w:instr=" SEQ Figura \* ARABIC ">
+                    <w:r>
+                      <w:rPr>
+                        <w:noProof/>
+                      </w:rPr>
+                      <w:t>9</w:t>
+                    </w:r>
+                  </w:fldSimple>
                   <w:r>
                     <w:t xml:space="preserve"> </w:t>
                   </w:r>
@@ -3576,17 +3454,47 @@
     </w:p>
     <w:p>
       <w:r>
-        <w:t xml:space="preserve">Estruturalmente a aplicação está organizada por forma a simplificar a visualização da informação e facilitar a execução das tarefas ao utilizador. </w:t>
-      </w:r>
-    </w:p>
-    <w:p>
-      <w:r>
-        <w:t xml:space="preserve">A página encontra-se dividida em duas secções principais: </w:t>
-      </w:r>
-    </w:p>
-    <w:p>
-      <w:r>
-        <w:t xml:space="preserve">1. Perfil: Acesso a informações relacionadas com utilizador. Este menu encontra-se no ícone, no canto superior direito, e está sempre visível ao utilizador. </w:t>
+        <w:t xml:space="preserve">Estruturalmente a aplicação está organizada por forma a simplificar a visualização da informação e facilitar a execução das tarefas </w:t>
+      </w:r>
+      <w:r>
+        <w:t>da</w:t>
+      </w:r>
+      <w:r>
+        <w:t xml:space="preserve"> utilizador</w:t>
+      </w:r>
+      <w:r>
+        <w:t>a</w:t>
+      </w:r>
+      <w:r>
+        <w:t xml:space="preserve">. </w:t>
+      </w:r>
+    </w:p>
+    <w:p>
+      <w:r>
+        <w:t xml:space="preserve">A página encontra-se dividida em </w:t>
+      </w:r>
+      <w:r>
+        <w:t>três</w:t>
+      </w:r>
+      <w:r>
+        <w:t xml:space="preserve"> secções principais: </w:t>
+      </w:r>
+    </w:p>
+    <w:p>
+      <w:r>
+        <w:t>1. Perfil: Acesso a informações relacionadas com</w:t>
+      </w:r>
+      <w:r>
+        <w:t xml:space="preserve"> a</w:t>
+      </w:r>
+      <w:r>
+        <w:t xml:space="preserve"> utilizador</w:t>
+      </w:r>
+      <w:r>
+        <w:t>a</w:t>
+      </w:r>
+      <w:r>
+        <w:t xml:space="preserve">. Este menu encontra-se no ícone, no canto superior direito, e está sempre visível. </w:t>
       </w:r>
     </w:p>
     <w:p>
@@ -3603,7 +3511,27 @@
         <w:t>ficam visíveis</w:t>
       </w:r>
       <w:r>
-        <w:t>. Sendo possível que o utilizador clique para visualizar informações mais específicas de determinada vaga</w:t>
+        <w:t xml:space="preserve">. Sendo possível que </w:t>
+      </w:r>
+      <w:r>
+        <w:t>a</w:t>
+      </w:r>
+      <w:r>
+        <w:t xml:space="preserve"> </w:t>
+      </w:r>
+      <w:proofErr w:type="gramStart"/>
+      <w:r>
+        <w:t>utilizador</w:t>
+      </w:r>
+      <w:r>
+        <w:t>a</w:t>
+      </w:r>
+      <w:r>
+        <w:t xml:space="preserve"> clique</w:t>
+      </w:r>
+      <w:proofErr w:type="gramEnd"/>
+      <w:r>
+        <w:t xml:space="preserve"> para visualizar informações mais específicas de determinada vaga</w:t>
       </w:r>
       <w:r>
         <w:t xml:space="preserve"> como</w:t>
@@ -3737,27 +3665,14 @@
                   <w:r>
                     <w:t xml:space="preserve">Figura </w:t>
                   </w:r>
-                  <w:r>
-                    <w:fldChar w:fldCharType="begin"/>
-                  </w:r>
-                  <w:r>
-                    <w:instrText xml:space="preserve"> SEQ Figura \* ARABIC </w:instrText>
-                  </w:r>
-                  <w:r>
-                    <w:fldChar w:fldCharType="separate"/>
-                  </w:r>
-                  <w:r>
-                    <w:rPr>
-                      <w:noProof/>
-                    </w:rPr>
-                    <w:t>10</w:t>
-                  </w:r>
-                  <w:r>
-                    <w:rPr>
-                      <w:noProof/>
-                    </w:rPr>
-                    <w:fldChar w:fldCharType="end"/>
-                  </w:r>
+                  <w:fldSimple w:instr=" SEQ Figura \* ARABIC ">
+                    <w:r>
+                      <w:rPr>
+                        <w:noProof/>
+                      </w:rPr>
+                      <w:t>10</w:t>
+                    </w:r>
+                  </w:fldSimple>
                   <w:r>
                     <w:t xml:space="preserve"> </w:t>
                   </w:r>
@@ -3854,27 +3769,14 @@
                   <w:r>
                     <w:t xml:space="preserve">Figura </w:t>
                   </w:r>
-                  <w:r>
-                    <w:fldChar w:fldCharType="begin"/>
-                  </w:r>
-                  <w:r>
-                    <w:instrText xml:space="preserve"> SEQ Figura \* ARABIC </w:instrText>
-                  </w:r>
-                  <w:r>
-                    <w:fldChar w:fldCharType="separate"/>
-                  </w:r>
-                  <w:r>
-                    <w:rPr>
-                      <w:noProof/>
-                    </w:rPr>
-                    <w:t>11</w:t>
-                  </w:r>
-                  <w:r>
-                    <w:rPr>
-                      <w:noProof/>
-                    </w:rPr>
-                    <w:fldChar w:fldCharType="end"/>
-                  </w:r>
+                  <w:fldSimple w:instr=" SEQ Figura \* ARABIC ">
+                    <w:r>
+                      <w:rPr>
+                        <w:noProof/>
+                      </w:rPr>
+                      <w:t>11</w:t>
+                    </w:r>
+                  </w:fldSimple>
                   <w:r>
                     <w:t xml:space="preserve"> Página de adição de vaga</w:t>
                   </w:r>
@@ -4014,7 +3916,16 @@
         <w:t xml:space="preserve">na tela inicial, </w:t>
       </w:r>
       <w:r>
-        <w:t>para a visualização do utilizador</w:t>
+        <w:t>para a visualização d</w:t>
+      </w:r>
+      <w:r>
+        <w:t>a</w:t>
+      </w:r>
+      <w:r>
+        <w:t xml:space="preserve"> utilizador</w:t>
+      </w:r>
+      <w:r>
+        <w:t>a</w:t>
       </w:r>
       <w:r>
         <w:t>.</w:t>
@@ -4192,6 +4103,7 @@
         <w:docPartUnique/>
       </w:docPartObj>
     </w:sdtPr>
+    <w:sdtEndPr/>
     <w:sdtContent>
       <w:p>
         <w:pPr>
@@ -6125,6 +6037,7 @@
     <w:rsidRoot w:val="00F36336"/>
     <w:rsid w:val="00130924"/>
     <w:rsid w:val="002F2A5A"/>
+    <w:rsid w:val="00390B92"/>
     <w:rsid w:val="0089175E"/>
     <w:rsid w:val="00B96FA1"/>
     <w:rsid w:val="00CA2B85"/>
@@ -6597,18 +6510,6 @@
     <w:name w:val="9DBB5CE1ED0E4CC9972D7CE1E8BE2485"/>
     <w:rsid w:val="00F36336"/>
   </w:style>
-  <w:style w:type="paragraph" w:customStyle="1" w:styleId="A5743CB8E0A54AB297ECAB971BEBBB19">
-    <w:name w:val="A5743CB8E0A54AB297ECAB971BEBBB19"/>
-    <w:rsid w:val="002F2A5A"/>
-  </w:style>
-  <w:style w:type="paragraph" w:customStyle="1" w:styleId="C10F5461160445D7B8CEF5650400015B">
-    <w:name w:val="C10F5461160445D7B8CEF5650400015B"/>
-    <w:rsid w:val="002F2A5A"/>
-  </w:style>
-  <w:style w:type="paragraph" w:customStyle="1" w:styleId="816B47673ECB4D4BAD062955289FE4C7">
-    <w:name w:val="816B47673ECB4D4BAD062955289FE4C7"/>
-    <w:rsid w:val="002F2A5A"/>
-  </w:style>
 </w:styles>
 </file>
 

</xml_diff>